<commit_message>
Clean up notebooks for presentation
</commit_message>
<xml_diff>
--- a/figures/Cohort_Demographics.docx
+++ b/figures/Cohort_Demographics.docx
@@ -17,7 +17,7 @@
         <w:tblLook w:firstRow="1" w:lastRow="0" w:firstColumn="0" w:lastColumn="0" w:noHBand="0" w:noVBand="1"/>
       </w:tblPr>
       <w:tblGrid>
-        <w:gridCol w:w="2451"/>
+        <w:gridCol w:w="2584"/>
         <w:gridCol w:w="2052"/>
         <w:gridCol w:w="2052"/>
         <w:gridCol w:w="1945"/>
@@ -167,7 +167,7 @@
                 <w:szCs w:val="24"/>
                 <w:color w:val="000000"/>
               </w:rPr>
-              <w:t xml:space="preserve">N = 2,055</w:t>
+              <w:t xml:space="preserve">N = 1,996</w:t>
             </w:r>
             <w:r>
               <w:rPr>
@@ -245,7 +245,7 @@
                 <w:szCs w:val="24"/>
                 <w:color w:val="000000"/>
               </w:rPr>
-              <w:t xml:space="preserve">, N = 1226</w:t>
+              <w:t xml:space="preserve">, N = 1206</w:t>
             </w:r>
             <w:r>
               <w:rPr>
@@ -323,7 +323,7 @@
                 <w:szCs w:val="24"/>
                 <w:color w:val="000000"/>
               </w:rPr>
-              <w:t xml:space="preserve">, N = 829</w:t>
+              <w:t xml:space="preserve">, N = 790</w:t>
             </w:r>
             <w:r>
               <w:rPr>
@@ -514,7 +514,7 @@
                 <w:szCs w:val="24"/>
                 <w:color w:val="000000"/>
               </w:rPr>
-              <w:t xml:space="preserve">71.41 (4.78)</w:t>
+              <w:t xml:space="preserve">71.45 (4.78)</w:t>
             </w:r>
           </w:p>
         </w:tc>
@@ -567,7 +567,7 @@
                 <w:szCs w:val="24"/>
                 <w:color w:val="000000"/>
               </w:rPr>
-              <w:t xml:space="preserve">71.11 (4.75)</w:t>
+              <w:t xml:space="preserve">71.13 (4.74)</w:t>
             </w:r>
           </w:p>
         </w:tc>
@@ -620,7 +620,7 @@
                 <w:szCs w:val="24"/>
                 <w:color w:val="000000"/>
               </w:rPr>
-              <w:t xml:space="preserve">71.85 (4.79)</w:t>
+              <w:t xml:space="preserve">71.95 (4.80)</w:t>
             </w:r>
           </w:p>
         </w:tc>
@@ -1056,7 +1056,7 @@
                 <w:szCs w:val="24"/>
                 <w:color w:val="000000"/>
               </w:rPr>
-              <w:t xml:space="preserve">1,222 (59.46%)</w:t>
+              <w:t xml:space="preserve">1,182 (59.22%)</w:t>
             </w:r>
           </w:p>
         </w:tc>
@@ -1109,7 +1109,7 @@
                 <w:szCs w:val="24"/>
                 <w:color w:val="000000"/>
               </w:rPr>
-              <w:t xml:space="preserve">726 (59.22%)</w:t>
+              <w:t xml:space="preserve">717 (59.45%)</w:t>
             </w:r>
           </w:p>
         </w:tc>
@@ -1162,7 +1162,7 @@
                 <w:szCs w:val="24"/>
                 <w:color w:val="000000"/>
               </w:rPr>
-              <w:t xml:space="preserve">496 (59.83%)</w:t>
+              <w:t xml:space="preserve">465 (58.86%)</w:t>
             </w:r>
           </w:p>
         </w:tc>
@@ -1327,7 +1327,7 @@
                 <w:szCs w:val="24"/>
                 <w:color w:val="000000"/>
               </w:rPr>
-              <w:t xml:space="preserve">833 (40.54%)</w:t>
+              <w:t xml:space="preserve">814 (40.78%)</w:t>
             </w:r>
           </w:p>
         </w:tc>
@@ -1380,7 +1380,7 @@
                 <w:szCs w:val="24"/>
                 <w:color w:val="000000"/>
               </w:rPr>
-              <w:t xml:space="preserve">500 (40.78%)</w:t>
+              <w:t xml:space="preserve">489 (40.55%)</w:t>
             </w:r>
           </w:p>
         </w:tc>
@@ -1433,7 +1433,7 @@
                 <w:szCs w:val="24"/>
                 <w:color w:val="000000"/>
               </w:rPr>
-              <w:t xml:space="preserve">333 (40.17%)</w:t>
+              <w:t xml:space="preserve">325 (41.14%)</w:t>
             </w:r>
           </w:p>
         </w:tc>
@@ -1704,7 +1704,7 @@
                 <w:szCs w:val="24"/>
                 <w:color w:val="000000"/>
               </w:rPr>
-              <w:t xml:space="preserve">16.65 (2.66)</w:t>
+              <w:t xml:space="preserve">16.66 (2.66)</w:t>
             </w:r>
           </w:p>
         </w:tc>
@@ -2140,7 +2140,7 @@
                 <w:szCs w:val="24"/>
                 <w:color w:val="000000"/>
               </w:rPr>
-              <w:t xml:space="preserve">1,257 (61.17%)</w:t>
+              <w:t xml:space="preserve">1,219 (61.07%)</w:t>
             </w:r>
           </w:p>
         </w:tc>
@@ -2193,7 +2193,7 @@
                 <w:szCs w:val="24"/>
                 <w:color w:val="000000"/>
               </w:rPr>
-              <w:t xml:space="preserve">927 (75.61%)</w:t>
+              <w:t xml:space="preserve">913 (75.70%)</w:t>
             </w:r>
           </w:p>
         </w:tc>
@@ -2246,7 +2246,7 @@
                 <w:szCs w:val="24"/>
                 <w:color w:val="000000"/>
               </w:rPr>
-              <w:t xml:space="preserve">330 (39.81%)</w:t>
+              <w:t xml:space="preserve">306 (38.73%)</w:t>
             </w:r>
           </w:p>
         </w:tc>
@@ -2411,7 +2411,7 @@
                 <w:szCs w:val="24"/>
                 <w:color w:val="000000"/>
               </w:rPr>
-              <w:t xml:space="preserve">798 (38.83%)</w:t>
+              <w:t xml:space="preserve">777 (38.93%)</w:t>
             </w:r>
           </w:p>
         </w:tc>
@@ -2464,7 +2464,7 @@
                 <w:szCs w:val="24"/>
                 <w:color w:val="000000"/>
               </w:rPr>
-              <w:t xml:space="preserve">299 (24.39%)</w:t>
+              <w:t xml:space="preserve">293 (24.30%)</w:t>
             </w:r>
           </w:p>
         </w:tc>
@@ -2517,7 +2517,7 @@
                 <w:szCs w:val="24"/>
                 <w:color w:val="000000"/>
               </w:rPr>
-              <w:t xml:space="preserve">499 (60.19%)</w:t>
+              <w:t xml:space="preserve">484 (61.27%)</w:t>
             </w:r>
           </w:p>
         </w:tc>
@@ -2577,7 +2577,7 @@
       </w:tr>
       <w:tr>
         <w:trPr>
-          <w:trHeight w:val="635" w:hRule="auto"/>
+          <w:trHeight w:val="638" w:hRule="auto"/>
         </w:trPr>
         body 9
         <w:tc>
@@ -2629,7 +2629,7 @@
                 <w:szCs w:val="24"/>
                 <w:color w:val="000000"/>
               </w:rPr>
-              <w:t xml:space="preserve">ptau_n</w:t>
+              <w:t xml:space="preserve">Lilly Platform (N)</w:t>
             </w:r>
           </w:p>
         </w:tc>
@@ -2682,7 +2682,7 @@
                 <w:szCs w:val="24"/>
                 <w:color w:val="000000"/>
               </w:rPr>
-              <w:t xml:space="preserve">983 (47.83%)</w:t>
+              <w:t xml:space="preserve">981 (49.15%)</w:t>
             </w:r>
           </w:p>
         </w:tc>
@@ -2735,7 +2735,7 @@
                 <w:szCs w:val="24"/>
                 <w:color w:val="000000"/>
               </w:rPr>
-              <w:t xml:space="preserve">244 (19.90%)</w:t>
+              <w:t xml:space="preserve">243 (20.15%)</w:t>
             </w:r>
           </w:p>
         </w:tc>
@@ -2788,7 +2788,7 @@
                 <w:szCs w:val="24"/>
                 <w:color w:val="000000"/>
               </w:rPr>
-              <w:t xml:space="preserve">739 (89.14%)</w:t>
+              <w:t xml:space="preserve">738 (93.42%)</w:t>
             </w:r>
           </w:p>
         </w:tc>
@@ -2900,7 +2900,20 @@
                 <w:szCs w:val="24"/>
                 <w:color w:val="000000"/>
               </w:rPr>
-              <w:t xml:space="preserve">pTau 217 (U/mL)</w:t>
+              <w:t xml:space="preserve">pTau217 (U/mL)</w:t>
+            </w:r>
+            <w:r>
+              <w:rPr>
+                <w:rFonts w:ascii="Helvetica" w:hAnsi="Helvetica" w:eastAsia="Helvetica" w:cs="Helvetica"/>
+                <w:i w:val="false"/>
+                <w:b w:val="true"/>
+                <w:u w:val="none"/>
+                <w:vertAlign w:val="superscript"/>
+                <w:sz w:val="24"/>
+                <w:szCs w:val="24"/>
+                <w:color w:val="000000"/>
+              </w:rPr>
+              <w:t xml:space="preserve">3</w:t>
             </w:r>
           </w:p>
         </w:tc>
@@ -3006,7 +3019,7 @@
                 <w:szCs w:val="24"/>
                 <w:color w:val="000000"/>
               </w:rPr>
-              <w:t xml:space="preserve">0.17 (0.06)</w:t>
+              <w:t xml:space="preserve">0.17 (0.05)</w:t>
             </w:r>
           </w:p>
         </w:tc>
@@ -3171,7 +3184,7 @@
                 <w:szCs w:val="24"/>
                 <w:color w:val="000000"/>
               </w:rPr>
-              <w:t xml:space="preserve">AB42_n</w:t>
+              <w:t xml:space="preserve">Roche Platform (N)</w:t>
             </w:r>
           </w:p>
         </w:tc>
@@ -3224,7 +3237,7 @@
                 <w:szCs w:val="24"/>
                 <w:color w:val="000000"/>
               </w:rPr>
-              <w:t xml:space="preserve">1,645 (80.05%)</w:t>
+              <w:t xml:space="preserve">1,637 (82.01%)</w:t>
             </w:r>
           </w:p>
         </w:tc>
@@ -3277,7 +3290,7 @@
                 <w:szCs w:val="24"/>
                 <w:color w:val="000000"/>
               </w:rPr>
-              <w:t xml:space="preserve">1,192 (97.23%)</w:t>
+              <w:t xml:space="preserve">1,186 (98.34%)</w:t>
             </w:r>
           </w:p>
         </w:tc>
@@ -3330,7 +3343,7 @@
                 <w:szCs w:val="24"/>
                 <w:color w:val="000000"/>
               </w:rPr>
-              <w:t xml:space="preserve">453 (54.64%)</w:t>
+              <w:t xml:space="preserve">451 (57.09%)</w:t>
             </w:r>
           </w:p>
         </w:tc>
@@ -3442,7 +3455,20 @@
                 <w:szCs w:val="24"/>
                 <w:color w:val="000000"/>
               </w:rPr>
-              <w:t xml:space="preserve">AB42 (pg/mL)</w:t>
+              <w:t xml:space="preserve">NfL (pg/mL)</w:t>
+            </w:r>
+            <w:r>
+              <w:rPr>
+                <w:rFonts w:ascii="Helvetica" w:hAnsi="Helvetica" w:eastAsia="Helvetica" w:cs="Helvetica"/>
+                <w:i w:val="false"/>
+                <w:b w:val="true"/>
+                <w:u w:val="none"/>
+                <w:vertAlign w:val="superscript"/>
+                <w:sz w:val="24"/>
+                <w:szCs w:val="24"/>
+                <w:color w:val="000000"/>
+              </w:rPr>
+              <w:t xml:space="preserve">4</w:t>
             </w:r>
           </w:p>
         </w:tc>
@@ -3495,7 +3521,7 @@
                 <w:szCs w:val="24"/>
                 <w:color w:val="000000"/>
               </w:rPr>
-              <w:t xml:space="preserve">20.19 (6.69)</w:t>
+              <w:t xml:space="preserve">3.25 (1.56)</w:t>
             </w:r>
           </w:p>
         </w:tc>
@@ -3548,7 +3574,7 @@
                 <w:szCs w:val="24"/>
                 <w:color w:val="000000"/>
               </w:rPr>
-              <w:t xml:space="preserve">20.93 (6.76)</w:t>
+              <w:t xml:space="preserve">3.20 (1.53)</w:t>
             </w:r>
           </w:p>
         </w:tc>
@@ -3601,7 +3627,7 @@
                 <w:szCs w:val="24"/>
                 <w:color w:val="000000"/>
               </w:rPr>
-              <w:t xml:space="preserve">18.23 (6.10)</w:t>
+              <w:t xml:space="preserve">3.41 (1.65)</w:t>
             </w:r>
           </w:p>
         </w:tc>
@@ -3654,278 +3680,7 @@
                 <w:szCs w:val="24"/>
                 <w:color w:val="000000"/>
               </w:rPr>
-              <w:t xml:space="preserve">&lt;0.001</w:t>
-            </w:r>
-          </w:p>
-        </w:tc>
-      </w:tr>
-      <w:tr>
-        <w:trPr>
-          <w:trHeight w:val="635" w:hRule="auto"/>
-        </w:trPr>
-        body13
-        <w:tc>
-          <w:tcPr>
-            <w:tcBorders>
-              <w:bottom w:val="none" w:sz="0" w:space="0" w:color="000000"/>
-              <w:top w:val="none" w:sz="0" w:space="0" w:color="000000"/>
-              <w:left w:val="none" w:sz="0" w:space="0" w:color="000000"/>
-              <w:right w:val="none" w:sz="0" w:space="0" w:color="000000"/>
-            </w:tcBorders>
-            <w:shd w:val="clear" w:color="auto" w:fill="FFFFFF"/>
-            <w:tcMar>
-              <w:top w:w="0" w:type="dxa"/>
-              <w:bottom w:w="0" w:type="dxa"/>
-              <w:left w:w="0" w:type="dxa"/>
-              <w:right w:w="0" w:type="dxa"/>
-            </w:tcMar>
-            <w:vAlign w:val="top"/>
-          </w:tcPr>
-          <w:p>
-            <w:pPr>
-              <w:pStyle w:val="Normal"/>
-              <w:jc w:val="left"/>
-              <w:pBdr>
-                <w:bottom w:val="none" w:sz="0" w:space="0" w:color="000000"/>
-                <w:top w:val="none" w:sz="0" w:space="0" w:color="000000"/>
-                <w:left w:val="none" w:sz="0" w:space="0" w:color="000000"/>
-                <w:right w:val="none" w:sz="0" w:space="0" w:color="000000"/>
-              </w:pBdr>
-              <w:spacing w:after="100" w:before="100" w:line="360"/>
-              <w:ind w:left="100" w:right="100" w:firstLine="0" w:firstLineChars="0"/>
-              <w:rPr>
-                <w:rFonts w:ascii="Helvetica" w:hAnsi="Helvetica" w:eastAsia="Helvetica" w:cs="Helvetica"/>
-                <w:i w:val="false"/>
-                <w:b w:val="true"/>
-                <w:u w:val="none"/>
-                <w:sz w:val="24"/>
-                <w:szCs w:val="24"/>
-                <w:color w:val="000000"/>
-              </w:rPr>
-            </w:pPr>
-            <w:r>
-              <w:rPr>
-                <w:rFonts w:ascii="Helvetica" w:hAnsi="Helvetica" w:eastAsia="Helvetica" w:cs="Helvetica"/>
-                <w:i w:val="false"/>
-                <w:b w:val="true"/>
-                <w:u w:val="none"/>
-                <w:sz w:val="24"/>
-                <w:szCs w:val="24"/>
-                <w:color w:val="000000"/>
-              </w:rPr>
-              <w:t xml:space="preserve">NF.L_n</w:t>
-            </w:r>
-          </w:p>
-        </w:tc>
-        <w:tc>
-          <w:tcPr>
-            <w:tcBorders>
-              <w:bottom w:val="none" w:sz="0" w:space="0" w:color="000000"/>
-              <w:top w:val="none" w:sz="0" w:space="0" w:color="000000"/>
-              <w:left w:val="none" w:sz="0" w:space="0" w:color="000000"/>
-              <w:right w:val="none" w:sz="0" w:space="0" w:color="000000"/>
-            </w:tcBorders>
-            <w:shd w:val="clear" w:color="auto" w:fill="FFFFFF"/>
-            <w:tcMar>
-              <w:top w:w="0" w:type="dxa"/>
-              <w:bottom w:w="0" w:type="dxa"/>
-              <w:left w:w="0" w:type="dxa"/>
-              <w:right w:w="0" w:type="dxa"/>
-            </w:tcMar>
-            <w:vAlign w:val="top"/>
-          </w:tcPr>
-          <w:p>
-            <w:pPr>
-              <w:pStyle w:val="Normal"/>
-              <w:jc w:val="center"/>
-              <w:pBdr>
-                <w:bottom w:val="none" w:sz="0" w:space="0" w:color="000000"/>
-                <w:top w:val="none" w:sz="0" w:space="0" w:color="000000"/>
-                <w:left w:val="none" w:sz="0" w:space="0" w:color="000000"/>
-                <w:right w:val="none" w:sz="0" w:space="0" w:color="000000"/>
-              </w:pBdr>
-              <w:spacing w:after="100" w:before="100" w:line="360"/>
-              <w:ind w:left="100" w:right="100" w:firstLine="0" w:firstLineChars="0"/>
-              <w:rPr>
-                <w:rFonts w:ascii="Helvetica" w:hAnsi="Helvetica" w:eastAsia="Helvetica" w:cs="Helvetica"/>
-                <w:i w:val="false"/>
-                <w:b w:val="false"/>
-                <w:u w:val="none"/>
-                <w:sz w:val="24"/>
-                <w:szCs w:val="24"/>
-                <w:color w:val="000000"/>
-              </w:rPr>
-            </w:pPr>
-            <w:r>
-              <w:rPr>
-                <w:rFonts w:ascii="Helvetica" w:hAnsi="Helvetica" w:eastAsia="Helvetica" w:cs="Helvetica"/>
-                <w:i w:val="false"/>
-                <w:b w:val="false"/>
-                <w:u w:val="none"/>
-                <w:sz w:val="24"/>
-                <w:szCs w:val="24"/>
-                <w:color w:val="000000"/>
-              </w:rPr>
-              <w:t xml:space="preserve">1,643 (79.95%)</w:t>
-            </w:r>
-          </w:p>
-        </w:tc>
-        <w:tc>
-          <w:tcPr>
-            <w:tcBorders>
-              <w:bottom w:val="none" w:sz="0" w:space="0" w:color="000000"/>
-              <w:top w:val="none" w:sz="0" w:space="0" w:color="000000"/>
-              <w:left w:val="none" w:sz="0" w:space="0" w:color="000000"/>
-              <w:right w:val="none" w:sz="0" w:space="0" w:color="000000"/>
-            </w:tcBorders>
-            <w:shd w:val="clear" w:color="auto" w:fill="FFFFFF"/>
-            <w:tcMar>
-              <w:top w:w="0" w:type="dxa"/>
-              <w:bottom w:w="0" w:type="dxa"/>
-              <w:left w:w="0" w:type="dxa"/>
-              <w:right w:w="0" w:type="dxa"/>
-            </w:tcMar>
-            <w:vAlign w:val="top"/>
-          </w:tcPr>
-          <w:p>
-            <w:pPr>
-              <w:pStyle w:val="Normal"/>
-              <w:jc w:val="center"/>
-              <w:pBdr>
-                <w:bottom w:val="none" w:sz="0" w:space="0" w:color="000000"/>
-                <w:top w:val="none" w:sz="0" w:space="0" w:color="000000"/>
-                <w:left w:val="none" w:sz="0" w:space="0" w:color="000000"/>
-                <w:right w:val="none" w:sz="0" w:space="0" w:color="000000"/>
-              </w:pBdr>
-              <w:spacing w:after="100" w:before="100" w:line="360"/>
-              <w:ind w:left="100" w:right="100" w:firstLine="0" w:firstLineChars="0"/>
-              <w:rPr>
-                <w:rFonts w:ascii="Helvetica" w:hAnsi="Helvetica" w:eastAsia="Helvetica" w:cs="Helvetica"/>
-                <w:i w:val="false"/>
-                <w:b w:val="false"/>
-                <w:u w:val="none"/>
-                <w:sz w:val="24"/>
-                <w:szCs w:val="24"/>
-                <w:color w:val="000000"/>
-              </w:rPr>
-            </w:pPr>
-            <w:r>
-              <w:rPr>
-                <w:rFonts w:ascii="Helvetica" w:hAnsi="Helvetica" w:eastAsia="Helvetica" w:cs="Helvetica"/>
-                <w:i w:val="false"/>
-                <w:b w:val="false"/>
-                <w:u w:val="none"/>
-                <w:sz w:val="24"/>
-                <w:szCs w:val="24"/>
-                <w:color w:val="000000"/>
-              </w:rPr>
-              <w:t xml:space="preserve">1,192 (97.23%)</w:t>
-            </w:r>
-          </w:p>
-        </w:tc>
-        <w:tc>
-          <w:tcPr>
-            <w:tcBorders>
-              <w:bottom w:val="none" w:sz="0" w:space="0" w:color="000000"/>
-              <w:top w:val="none" w:sz="0" w:space="0" w:color="000000"/>
-              <w:left w:val="none" w:sz="0" w:space="0" w:color="000000"/>
-              <w:right w:val="none" w:sz="0" w:space="0" w:color="000000"/>
-            </w:tcBorders>
-            <w:shd w:val="clear" w:color="auto" w:fill="FFFFFF"/>
-            <w:tcMar>
-              <w:top w:w="0" w:type="dxa"/>
-              <w:bottom w:w="0" w:type="dxa"/>
-              <w:left w:w="0" w:type="dxa"/>
-              <w:right w:w="0" w:type="dxa"/>
-            </w:tcMar>
-            <w:vAlign w:val="top"/>
-          </w:tcPr>
-          <w:p>
-            <w:pPr>
-              <w:pStyle w:val="Normal"/>
-              <w:jc w:val="center"/>
-              <w:pBdr>
-                <w:bottom w:val="none" w:sz="0" w:space="0" w:color="000000"/>
-                <w:top w:val="none" w:sz="0" w:space="0" w:color="000000"/>
-                <w:left w:val="none" w:sz="0" w:space="0" w:color="000000"/>
-                <w:right w:val="none" w:sz="0" w:space="0" w:color="000000"/>
-              </w:pBdr>
-              <w:spacing w:after="100" w:before="100" w:line="360"/>
-              <w:ind w:left="100" w:right="100" w:firstLine="0" w:firstLineChars="0"/>
-              <w:rPr>
-                <w:rFonts w:ascii="Helvetica" w:hAnsi="Helvetica" w:eastAsia="Helvetica" w:cs="Helvetica"/>
-                <w:i w:val="false"/>
-                <w:b w:val="false"/>
-                <w:u w:val="none"/>
-                <w:sz w:val="24"/>
-                <w:szCs w:val="24"/>
-                <w:color w:val="000000"/>
-              </w:rPr>
-            </w:pPr>
-            <w:r>
-              <w:rPr>
-                <w:rFonts w:ascii="Helvetica" w:hAnsi="Helvetica" w:eastAsia="Helvetica" w:cs="Helvetica"/>
-                <w:i w:val="false"/>
-                <w:b w:val="false"/>
-                <w:u w:val="none"/>
-                <w:sz w:val="24"/>
-                <w:szCs w:val="24"/>
-                <w:color w:val="000000"/>
-              </w:rPr>
-              <w:t xml:space="preserve">451 (54.40%)</w:t>
-            </w:r>
-          </w:p>
-        </w:tc>
-        <w:tc>
-          <w:tcPr>
-            <w:tcBorders>
-              <w:bottom w:val="none" w:sz="0" w:space="0" w:color="000000"/>
-              <w:top w:val="none" w:sz="0" w:space="0" w:color="000000"/>
-              <w:left w:val="none" w:sz="0" w:space="0" w:color="000000"/>
-              <w:right w:val="none" w:sz="0" w:space="0" w:color="000000"/>
-            </w:tcBorders>
-            <w:shd w:val="clear" w:color="auto" w:fill="FFFFFF"/>
-            <w:tcMar>
-              <w:top w:w="0" w:type="dxa"/>
-              <w:bottom w:w="0" w:type="dxa"/>
-              <w:left w:w="0" w:type="dxa"/>
-              <w:right w:w="0" w:type="dxa"/>
-            </w:tcMar>
-            <w:vAlign w:val="top"/>
-          </w:tcPr>
-          <w:p>
-            <w:pPr>
-              <w:pStyle w:val="Normal"/>
-              <w:jc w:val="center"/>
-              <w:pBdr>
-                <w:bottom w:val="none" w:sz="0" w:space="0" w:color="000000"/>
-                <w:top w:val="none" w:sz="0" w:space="0" w:color="000000"/>
-                <w:left w:val="none" w:sz="0" w:space="0" w:color="000000"/>
-                <w:right w:val="none" w:sz="0" w:space="0" w:color="000000"/>
-              </w:pBdr>
-              <w:spacing w:after="100" w:before="100" w:line="360"/>
-              <w:ind w:left="100" w:right="100" w:firstLine="0" w:firstLineChars="0"/>
-              <w:rPr>
-                <w:rFonts w:ascii="Helvetica" w:hAnsi="Helvetica" w:eastAsia="Helvetica" w:cs="Helvetica"/>
-                <w:i w:val="false"/>
-                <w:b w:val="false"/>
-                <w:u w:val="none"/>
-                <w:sz w:val="24"/>
-                <w:szCs w:val="24"/>
-                <w:color w:val="000000"/>
-              </w:rPr>
-            </w:pPr>
-            <w:r>
-              <w:rPr>
-                <w:rFonts w:ascii="Helvetica" w:hAnsi="Helvetica" w:eastAsia="Helvetica" w:cs="Helvetica"/>
-                <w:i w:val="false"/>
-                <w:b w:val="false"/>
-                <w:u w:val="none"/>
-                <w:sz w:val="24"/>
-                <w:szCs w:val="24"/>
-                <w:color w:val="000000"/>
-              </w:rPr>
-              <w:t xml:space="preserve">&lt;0.001</w:t>
+              <w:t xml:space="preserve">0.005</w:t>
             </w:r>
           </w:p>
         </w:tc>
@@ -3934,11 +3689,11 @@
         <w:trPr>
           <w:trHeight w:val="641" w:hRule="auto"/>
         </w:trPr>
-        body14
-        <w:tc>
-          <w:tcPr>
-            <w:tcBorders>
-              <w:bottom w:val="none" w:sz="0" w:space="0" w:color="000000"/>
+        body13
+        <w:tc>
+          <w:tcPr>
+            <w:tcBorders>
+              <w:bottom w:val="single" w:sz="8" w:space="0" w:color="000000"/>
               <w:top w:val="none" w:sz="0" w:space="0" w:color="000000"/>
               <w:left w:val="none" w:sz="0" w:space="0" w:color="000000"/>
               <w:right w:val="none" w:sz="0" w:space="0" w:color="000000"/>
@@ -3984,549 +3739,20 @@
                 <w:szCs w:val="24"/>
                 <w:color w:val="000000"/>
               </w:rPr>
-              <w:t xml:space="preserve">NFL (pg/mL)</w:t>
-            </w:r>
-          </w:p>
-        </w:tc>
-        <w:tc>
-          <w:tcPr>
-            <w:tcBorders>
-              <w:bottom w:val="none" w:sz="0" w:space="0" w:color="000000"/>
-              <w:top w:val="none" w:sz="0" w:space="0" w:color="000000"/>
-              <w:left w:val="none" w:sz="0" w:space="0" w:color="000000"/>
-              <w:right w:val="none" w:sz="0" w:space="0" w:color="000000"/>
-            </w:tcBorders>
-            <w:shd w:val="clear" w:color="auto" w:fill="FFFFFF"/>
-            <w:tcMar>
-              <w:top w:w="0" w:type="dxa"/>
-              <w:bottom w:w="0" w:type="dxa"/>
-              <w:left w:w="0" w:type="dxa"/>
-              <w:right w:w="0" w:type="dxa"/>
-            </w:tcMar>
-            <w:vAlign w:val="top"/>
-          </w:tcPr>
-          <w:p>
-            <w:pPr>
-              <w:pStyle w:val="Normal"/>
-              <w:jc w:val="center"/>
-              <w:pBdr>
-                <w:bottom w:val="none" w:sz="0" w:space="0" w:color="000000"/>
-                <w:top w:val="none" w:sz="0" w:space="0" w:color="000000"/>
-                <w:left w:val="none" w:sz="0" w:space="0" w:color="000000"/>
-                <w:right w:val="none" w:sz="0" w:space="0" w:color="000000"/>
-              </w:pBdr>
-              <w:spacing w:after="100" w:before="100" w:line="360"/>
-              <w:ind w:left="100" w:right="100" w:firstLine="0" w:firstLineChars="0"/>
-              <w:rPr>
-                <w:rFonts w:ascii="Helvetica" w:hAnsi="Helvetica" w:eastAsia="Helvetica" w:cs="Helvetica"/>
-                <w:i w:val="false"/>
-                <w:b w:val="false"/>
-                <w:u w:val="none"/>
-                <w:sz w:val="24"/>
-                <w:szCs w:val="24"/>
-                <w:color w:val="000000"/>
-              </w:rPr>
-            </w:pPr>
-            <w:r>
-              <w:rPr>
-                <w:rFonts w:ascii="Helvetica" w:hAnsi="Helvetica" w:eastAsia="Helvetica" w:cs="Helvetica"/>
-                <w:i w:val="false"/>
-                <w:b w:val="false"/>
-                <w:u w:val="none"/>
-                <w:sz w:val="24"/>
-                <w:szCs w:val="24"/>
-                <w:color w:val="000000"/>
-              </w:rPr>
-              <w:t xml:space="preserve">3.25 (1.56)</w:t>
-            </w:r>
-          </w:p>
-        </w:tc>
-        <w:tc>
-          <w:tcPr>
-            <w:tcBorders>
-              <w:bottom w:val="none" w:sz="0" w:space="0" w:color="000000"/>
-              <w:top w:val="none" w:sz="0" w:space="0" w:color="000000"/>
-              <w:left w:val="none" w:sz="0" w:space="0" w:color="000000"/>
-              <w:right w:val="none" w:sz="0" w:space="0" w:color="000000"/>
-            </w:tcBorders>
-            <w:shd w:val="clear" w:color="auto" w:fill="FFFFFF"/>
-            <w:tcMar>
-              <w:top w:w="0" w:type="dxa"/>
-              <w:bottom w:w="0" w:type="dxa"/>
-              <w:left w:w="0" w:type="dxa"/>
-              <w:right w:w="0" w:type="dxa"/>
-            </w:tcMar>
-            <w:vAlign w:val="top"/>
-          </w:tcPr>
-          <w:p>
-            <w:pPr>
-              <w:pStyle w:val="Normal"/>
-              <w:jc w:val="center"/>
-              <w:pBdr>
-                <w:bottom w:val="none" w:sz="0" w:space="0" w:color="000000"/>
-                <w:top w:val="none" w:sz="0" w:space="0" w:color="000000"/>
-                <w:left w:val="none" w:sz="0" w:space="0" w:color="000000"/>
-                <w:right w:val="none" w:sz="0" w:space="0" w:color="000000"/>
-              </w:pBdr>
-              <w:spacing w:after="100" w:before="100" w:line="360"/>
-              <w:ind w:left="100" w:right="100" w:firstLine="0" w:firstLineChars="0"/>
-              <w:rPr>
-                <w:rFonts w:ascii="Helvetica" w:hAnsi="Helvetica" w:eastAsia="Helvetica" w:cs="Helvetica"/>
-                <w:i w:val="false"/>
-                <w:b w:val="false"/>
-                <w:u w:val="none"/>
-                <w:sz w:val="24"/>
-                <w:szCs w:val="24"/>
-                <w:color w:val="000000"/>
-              </w:rPr>
-            </w:pPr>
-            <w:r>
-              <w:rPr>
-                <w:rFonts w:ascii="Helvetica" w:hAnsi="Helvetica" w:eastAsia="Helvetica" w:cs="Helvetica"/>
-                <w:i w:val="false"/>
-                <w:b w:val="false"/>
-                <w:u w:val="none"/>
-                <w:sz w:val="24"/>
-                <w:szCs w:val="24"/>
-                <w:color w:val="000000"/>
-              </w:rPr>
-              <w:t xml:space="preserve">3.19 (1.52)</w:t>
-            </w:r>
-          </w:p>
-        </w:tc>
-        <w:tc>
-          <w:tcPr>
-            <w:tcBorders>
-              <w:bottom w:val="none" w:sz="0" w:space="0" w:color="000000"/>
-              <w:top w:val="none" w:sz="0" w:space="0" w:color="000000"/>
-              <w:left w:val="none" w:sz="0" w:space="0" w:color="000000"/>
-              <w:right w:val="none" w:sz="0" w:space="0" w:color="000000"/>
-            </w:tcBorders>
-            <w:shd w:val="clear" w:color="auto" w:fill="FFFFFF"/>
-            <w:tcMar>
-              <w:top w:w="0" w:type="dxa"/>
-              <w:bottom w:w="0" w:type="dxa"/>
-              <w:left w:w="0" w:type="dxa"/>
-              <w:right w:w="0" w:type="dxa"/>
-            </w:tcMar>
-            <w:vAlign w:val="top"/>
-          </w:tcPr>
-          <w:p>
-            <w:pPr>
-              <w:pStyle w:val="Normal"/>
-              <w:jc w:val="center"/>
-              <w:pBdr>
-                <w:bottom w:val="none" w:sz="0" w:space="0" w:color="000000"/>
-                <w:top w:val="none" w:sz="0" w:space="0" w:color="000000"/>
-                <w:left w:val="none" w:sz="0" w:space="0" w:color="000000"/>
-                <w:right w:val="none" w:sz="0" w:space="0" w:color="000000"/>
-              </w:pBdr>
-              <w:spacing w:after="100" w:before="100" w:line="360"/>
-              <w:ind w:left="100" w:right="100" w:firstLine="0" w:firstLineChars="0"/>
-              <w:rPr>
-                <w:rFonts w:ascii="Helvetica" w:hAnsi="Helvetica" w:eastAsia="Helvetica" w:cs="Helvetica"/>
-                <w:i w:val="false"/>
-                <w:b w:val="false"/>
-                <w:u w:val="none"/>
-                <w:sz w:val="24"/>
-                <w:szCs w:val="24"/>
-                <w:color w:val="000000"/>
-              </w:rPr>
-            </w:pPr>
-            <w:r>
-              <w:rPr>
-                <w:rFonts w:ascii="Helvetica" w:hAnsi="Helvetica" w:eastAsia="Helvetica" w:cs="Helvetica"/>
-                <w:i w:val="false"/>
-                <w:b w:val="false"/>
-                <w:u w:val="none"/>
-                <w:sz w:val="24"/>
-                <w:szCs w:val="24"/>
-                <w:color w:val="000000"/>
-              </w:rPr>
-              <w:t xml:space="preserve">3.41 (1.65)</w:t>
-            </w:r>
-          </w:p>
-        </w:tc>
-        <w:tc>
-          <w:tcPr>
-            <w:tcBorders>
-              <w:bottom w:val="none" w:sz="0" w:space="0" w:color="000000"/>
-              <w:top w:val="none" w:sz="0" w:space="0" w:color="000000"/>
-              <w:left w:val="none" w:sz="0" w:space="0" w:color="000000"/>
-              <w:right w:val="none" w:sz="0" w:space="0" w:color="000000"/>
-            </w:tcBorders>
-            <w:shd w:val="clear" w:color="auto" w:fill="FFFFFF"/>
-            <w:tcMar>
-              <w:top w:w="0" w:type="dxa"/>
-              <w:bottom w:w="0" w:type="dxa"/>
-              <w:left w:w="0" w:type="dxa"/>
-              <w:right w:w="0" w:type="dxa"/>
-            </w:tcMar>
-            <w:vAlign w:val="top"/>
-          </w:tcPr>
-          <w:p>
-            <w:pPr>
-              <w:pStyle w:val="Normal"/>
-              <w:jc w:val="center"/>
-              <w:pBdr>
-                <w:bottom w:val="none" w:sz="0" w:space="0" w:color="000000"/>
-                <w:top w:val="none" w:sz="0" w:space="0" w:color="000000"/>
-                <w:left w:val="none" w:sz="0" w:space="0" w:color="000000"/>
-                <w:right w:val="none" w:sz="0" w:space="0" w:color="000000"/>
-              </w:pBdr>
-              <w:spacing w:after="100" w:before="100" w:line="360"/>
-              <w:ind w:left="100" w:right="100" w:firstLine="0" w:firstLineChars="0"/>
-              <w:rPr>
-                <w:rFonts w:ascii="Helvetica" w:hAnsi="Helvetica" w:eastAsia="Helvetica" w:cs="Helvetica"/>
-                <w:i w:val="false"/>
-                <w:b w:val="false"/>
-                <w:u w:val="none"/>
-                <w:sz w:val="24"/>
-                <w:szCs w:val="24"/>
-                <w:color w:val="000000"/>
-              </w:rPr>
-            </w:pPr>
-            <w:r>
-              <w:rPr>
-                <w:rFonts w:ascii="Helvetica" w:hAnsi="Helvetica" w:eastAsia="Helvetica" w:cs="Helvetica"/>
-                <w:i w:val="false"/>
-                <w:b w:val="false"/>
-                <w:u w:val="none"/>
-                <w:sz w:val="24"/>
-                <w:szCs w:val="24"/>
-                <w:color w:val="000000"/>
-              </w:rPr>
-              <w:t xml:space="preserve">0.004</w:t>
-            </w:r>
-          </w:p>
-        </w:tc>
-      </w:tr>
-      <w:tr>
-        <w:trPr>
-          <w:trHeight w:val="635" w:hRule="auto"/>
-        </w:trPr>
-        body15
-        <w:tc>
-          <w:tcPr>
-            <w:tcBorders>
-              <w:bottom w:val="none" w:sz="0" w:space="0" w:color="000000"/>
-              <w:top w:val="none" w:sz="0" w:space="0" w:color="000000"/>
-              <w:left w:val="none" w:sz="0" w:space="0" w:color="000000"/>
-              <w:right w:val="none" w:sz="0" w:space="0" w:color="000000"/>
-            </w:tcBorders>
-            <w:shd w:val="clear" w:color="auto" w:fill="FFFFFF"/>
-            <w:tcMar>
-              <w:top w:w="0" w:type="dxa"/>
-              <w:bottom w:w="0" w:type="dxa"/>
-              <w:left w:w="0" w:type="dxa"/>
-              <w:right w:w="0" w:type="dxa"/>
-            </w:tcMar>
-            <w:vAlign w:val="top"/>
-          </w:tcPr>
-          <w:p>
-            <w:pPr>
-              <w:pStyle w:val="Normal"/>
-              <w:jc w:val="left"/>
-              <w:pBdr>
-                <w:bottom w:val="none" w:sz="0" w:space="0" w:color="000000"/>
-                <w:top w:val="none" w:sz="0" w:space="0" w:color="000000"/>
-                <w:left w:val="none" w:sz="0" w:space="0" w:color="000000"/>
-                <w:right w:val="none" w:sz="0" w:space="0" w:color="000000"/>
-              </w:pBdr>
-              <w:spacing w:after="100" w:before="100" w:line="360"/>
-              <w:ind w:left="100" w:right="100" w:firstLine="0" w:firstLineChars="0"/>
+              <w:t xml:space="preserve">GFAP (ng/mL)</w:t>
+            </w:r>
+            <w:r>
               <w:rPr>
                 <w:rFonts w:ascii="Helvetica" w:hAnsi="Helvetica" w:eastAsia="Helvetica" w:cs="Helvetica"/>
                 <w:i w:val="false"/>
                 <w:b w:val="true"/>
                 <w:u w:val="none"/>
-                <w:sz w:val="24"/>
-                <w:szCs w:val="24"/>
-                <w:color w:val="000000"/>
-              </w:rPr>
-            </w:pPr>
-            <w:r>
-              <w:rPr>
-                <w:rFonts w:ascii="Helvetica" w:hAnsi="Helvetica" w:eastAsia="Helvetica" w:cs="Helvetica"/>
-                <w:i w:val="false"/>
-                <w:b w:val="true"/>
-                <w:u w:val="none"/>
-                <w:sz w:val="24"/>
-                <w:szCs w:val="24"/>
-                <w:color w:val="000000"/>
-              </w:rPr>
-              <w:t xml:space="preserve">GFAP_n</w:t>
-            </w:r>
-          </w:p>
-        </w:tc>
-        <w:tc>
-          <w:tcPr>
-            <w:tcBorders>
-              <w:bottom w:val="none" w:sz="0" w:space="0" w:color="000000"/>
-              <w:top w:val="none" w:sz="0" w:space="0" w:color="000000"/>
-              <w:left w:val="none" w:sz="0" w:space="0" w:color="000000"/>
-              <w:right w:val="none" w:sz="0" w:space="0" w:color="000000"/>
-            </w:tcBorders>
-            <w:shd w:val="clear" w:color="auto" w:fill="FFFFFF"/>
-            <w:tcMar>
-              <w:top w:w="0" w:type="dxa"/>
-              <w:bottom w:w="0" w:type="dxa"/>
-              <w:left w:w="0" w:type="dxa"/>
-              <w:right w:w="0" w:type="dxa"/>
-            </w:tcMar>
-            <w:vAlign w:val="top"/>
-          </w:tcPr>
-          <w:p>
-            <w:pPr>
-              <w:pStyle w:val="Normal"/>
-              <w:jc w:val="center"/>
-              <w:pBdr>
-                <w:bottom w:val="none" w:sz="0" w:space="0" w:color="000000"/>
-                <w:top w:val="none" w:sz="0" w:space="0" w:color="000000"/>
-                <w:left w:val="none" w:sz="0" w:space="0" w:color="000000"/>
-                <w:right w:val="none" w:sz="0" w:space="0" w:color="000000"/>
-              </w:pBdr>
-              <w:spacing w:after="100" w:before="100" w:line="360"/>
-              <w:ind w:left="100" w:right="100" w:firstLine="0" w:firstLineChars="0"/>
-              <w:rPr>
-                <w:rFonts w:ascii="Helvetica" w:hAnsi="Helvetica" w:eastAsia="Helvetica" w:cs="Helvetica"/>
-                <w:i w:val="false"/>
-                <w:b w:val="false"/>
-                <w:u w:val="none"/>
-                <w:sz w:val="24"/>
-                <w:szCs w:val="24"/>
-                <w:color w:val="000000"/>
-              </w:rPr>
-            </w:pPr>
-            <w:r>
-              <w:rPr>
-                <w:rFonts w:ascii="Helvetica" w:hAnsi="Helvetica" w:eastAsia="Helvetica" w:cs="Helvetica"/>
-                <w:i w:val="false"/>
-                <w:b w:val="false"/>
-                <w:u w:val="none"/>
-                <w:sz w:val="24"/>
-                <w:szCs w:val="24"/>
-                <w:color w:val="000000"/>
-              </w:rPr>
-              <w:t xml:space="preserve">1,641 (79.85%)</w:t>
-            </w:r>
-          </w:p>
-        </w:tc>
-        <w:tc>
-          <w:tcPr>
-            <w:tcBorders>
-              <w:bottom w:val="none" w:sz="0" w:space="0" w:color="000000"/>
-              <w:top w:val="none" w:sz="0" w:space="0" w:color="000000"/>
-              <w:left w:val="none" w:sz="0" w:space="0" w:color="000000"/>
-              <w:right w:val="none" w:sz="0" w:space="0" w:color="000000"/>
-            </w:tcBorders>
-            <w:shd w:val="clear" w:color="auto" w:fill="FFFFFF"/>
-            <w:tcMar>
-              <w:top w:w="0" w:type="dxa"/>
-              <w:bottom w:w="0" w:type="dxa"/>
-              <w:left w:w="0" w:type="dxa"/>
-              <w:right w:w="0" w:type="dxa"/>
-            </w:tcMar>
-            <w:vAlign w:val="top"/>
-          </w:tcPr>
-          <w:p>
-            <w:pPr>
-              <w:pStyle w:val="Normal"/>
-              <w:jc w:val="center"/>
-              <w:pBdr>
-                <w:bottom w:val="none" w:sz="0" w:space="0" w:color="000000"/>
-                <w:top w:val="none" w:sz="0" w:space="0" w:color="000000"/>
-                <w:left w:val="none" w:sz="0" w:space="0" w:color="000000"/>
-                <w:right w:val="none" w:sz="0" w:space="0" w:color="000000"/>
-              </w:pBdr>
-              <w:spacing w:after="100" w:before="100" w:line="360"/>
-              <w:ind w:left="100" w:right="100" w:firstLine="0" w:firstLineChars="0"/>
-              <w:rPr>
-                <w:rFonts w:ascii="Helvetica" w:hAnsi="Helvetica" w:eastAsia="Helvetica" w:cs="Helvetica"/>
-                <w:i w:val="false"/>
-                <w:b w:val="false"/>
-                <w:u w:val="none"/>
-                <w:sz w:val="24"/>
-                <w:szCs w:val="24"/>
-                <w:color w:val="000000"/>
-              </w:rPr>
-            </w:pPr>
-            <w:r>
-              <w:rPr>
-                <w:rFonts w:ascii="Helvetica" w:hAnsi="Helvetica" w:eastAsia="Helvetica" w:cs="Helvetica"/>
-                <w:i w:val="false"/>
-                <w:b w:val="false"/>
-                <w:u w:val="none"/>
-                <w:sz w:val="24"/>
-                <w:szCs w:val="24"/>
-                <w:color w:val="000000"/>
-              </w:rPr>
-              <w:t xml:space="preserve">1,188 (96.90%)</w:t>
-            </w:r>
-          </w:p>
-        </w:tc>
-        <w:tc>
-          <w:tcPr>
-            <w:tcBorders>
-              <w:bottom w:val="none" w:sz="0" w:space="0" w:color="000000"/>
-              <w:top w:val="none" w:sz="0" w:space="0" w:color="000000"/>
-              <w:left w:val="none" w:sz="0" w:space="0" w:color="000000"/>
-              <w:right w:val="none" w:sz="0" w:space="0" w:color="000000"/>
-            </w:tcBorders>
-            <w:shd w:val="clear" w:color="auto" w:fill="FFFFFF"/>
-            <w:tcMar>
-              <w:top w:w="0" w:type="dxa"/>
-              <w:bottom w:w="0" w:type="dxa"/>
-              <w:left w:w="0" w:type="dxa"/>
-              <w:right w:w="0" w:type="dxa"/>
-            </w:tcMar>
-            <w:vAlign w:val="top"/>
-          </w:tcPr>
-          <w:p>
-            <w:pPr>
-              <w:pStyle w:val="Normal"/>
-              <w:jc w:val="center"/>
-              <w:pBdr>
-                <w:bottom w:val="none" w:sz="0" w:space="0" w:color="000000"/>
-                <w:top w:val="none" w:sz="0" w:space="0" w:color="000000"/>
-                <w:left w:val="none" w:sz="0" w:space="0" w:color="000000"/>
-                <w:right w:val="none" w:sz="0" w:space="0" w:color="000000"/>
-              </w:pBdr>
-              <w:spacing w:after="100" w:before="100" w:line="360"/>
-              <w:ind w:left="100" w:right="100" w:firstLine="0" w:firstLineChars="0"/>
-              <w:rPr>
-                <w:rFonts w:ascii="Helvetica" w:hAnsi="Helvetica" w:eastAsia="Helvetica" w:cs="Helvetica"/>
-                <w:i w:val="false"/>
-                <w:b w:val="false"/>
-                <w:u w:val="none"/>
-                <w:sz w:val="24"/>
-                <w:szCs w:val="24"/>
-                <w:color w:val="000000"/>
-              </w:rPr>
-            </w:pPr>
-            <w:r>
-              <w:rPr>
-                <w:rFonts w:ascii="Helvetica" w:hAnsi="Helvetica" w:eastAsia="Helvetica" w:cs="Helvetica"/>
-                <w:i w:val="false"/>
-                <w:b w:val="false"/>
-                <w:u w:val="none"/>
-                <w:sz w:val="24"/>
-                <w:szCs w:val="24"/>
-                <w:color w:val="000000"/>
-              </w:rPr>
-              <w:t xml:space="preserve">453 (54.64%)</w:t>
-            </w:r>
-          </w:p>
-        </w:tc>
-        <w:tc>
-          <w:tcPr>
-            <w:tcBorders>
-              <w:bottom w:val="none" w:sz="0" w:space="0" w:color="000000"/>
-              <w:top w:val="none" w:sz="0" w:space="0" w:color="000000"/>
-              <w:left w:val="none" w:sz="0" w:space="0" w:color="000000"/>
-              <w:right w:val="none" w:sz="0" w:space="0" w:color="000000"/>
-            </w:tcBorders>
-            <w:shd w:val="clear" w:color="auto" w:fill="FFFFFF"/>
-            <w:tcMar>
-              <w:top w:w="0" w:type="dxa"/>
-              <w:bottom w:w="0" w:type="dxa"/>
-              <w:left w:w="0" w:type="dxa"/>
-              <w:right w:w="0" w:type="dxa"/>
-            </w:tcMar>
-            <w:vAlign w:val="top"/>
-          </w:tcPr>
-          <w:p>
-            <w:pPr>
-              <w:pStyle w:val="Normal"/>
-              <w:jc w:val="center"/>
-              <w:pBdr>
-                <w:bottom w:val="none" w:sz="0" w:space="0" w:color="000000"/>
-                <w:top w:val="none" w:sz="0" w:space="0" w:color="000000"/>
-                <w:left w:val="none" w:sz="0" w:space="0" w:color="000000"/>
-                <w:right w:val="none" w:sz="0" w:space="0" w:color="000000"/>
-              </w:pBdr>
-              <w:spacing w:after="100" w:before="100" w:line="360"/>
-              <w:ind w:left="100" w:right="100" w:firstLine="0" w:firstLineChars="0"/>
-              <w:rPr>
-                <w:rFonts w:ascii="Helvetica" w:hAnsi="Helvetica" w:eastAsia="Helvetica" w:cs="Helvetica"/>
-                <w:i w:val="false"/>
-                <w:b w:val="false"/>
-                <w:u w:val="none"/>
-                <w:sz w:val="24"/>
-                <w:szCs w:val="24"/>
-                <w:color w:val="000000"/>
-              </w:rPr>
-            </w:pPr>
-            <w:r>
-              <w:rPr>
-                <w:rFonts w:ascii="Helvetica" w:hAnsi="Helvetica" w:eastAsia="Helvetica" w:cs="Helvetica"/>
-                <w:i w:val="false"/>
-                <w:b w:val="false"/>
-                <w:u w:val="none"/>
-                <w:sz w:val="24"/>
-                <w:szCs w:val="24"/>
-                <w:color w:val="000000"/>
-              </w:rPr>
-              <w:t xml:space="preserve">&lt;0.001</w:t>
-            </w:r>
-          </w:p>
-        </w:tc>
-      </w:tr>
-      <w:tr>
-        <w:trPr>
-          <w:trHeight w:val="641" w:hRule="auto"/>
-        </w:trPr>
-        body16
-        <w:tc>
-          <w:tcPr>
-            <w:tcBorders>
-              <w:bottom w:val="single" w:sz="8" w:space="0" w:color="000000"/>
-              <w:top w:val="none" w:sz="0" w:space="0" w:color="000000"/>
-              <w:left w:val="none" w:sz="0" w:space="0" w:color="000000"/>
-              <w:right w:val="none" w:sz="0" w:space="0" w:color="000000"/>
-            </w:tcBorders>
-            <w:shd w:val="clear" w:color="auto" w:fill="FFFFFF"/>
-            <w:tcMar>
-              <w:top w:w="0" w:type="dxa"/>
-              <w:bottom w:w="0" w:type="dxa"/>
-              <w:left w:w="0" w:type="dxa"/>
-              <w:right w:w="0" w:type="dxa"/>
-            </w:tcMar>
-            <w:vAlign w:val="top"/>
-          </w:tcPr>
-          <w:p>
-            <w:pPr>
-              <w:pStyle w:val="Normal"/>
-              <w:jc w:val="left"/>
-              <w:pBdr>
-                <w:bottom w:val="none" w:sz="0" w:space="0" w:color="000000"/>
-                <w:top w:val="none" w:sz="0" w:space="0" w:color="000000"/>
-                <w:left w:val="none" w:sz="0" w:space="0" w:color="000000"/>
-                <w:right w:val="none" w:sz="0" w:space="0" w:color="000000"/>
-              </w:pBdr>
-              <w:spacing w:after="100" w:before="100" w:line="360"/>
-              <w:ind w:left="100" w:right="100" w:firstLine="0" w:firstLineChars="0"/>
-              <w:rPr>
-                <w:rFonts w:ascii="Helvetica" w:hAnsi="Helvetica" w:eastAsia="Helvetica" w:cs="Helvetica"/>
-                <w:i w:val="false"/>
-                <w:b w:val="true"/>
-                <w:u w:val="none"/>
-                <w:sz w:val="24"/>
-                <w:szCs w:val="24"/>
-                <w:color w:val="000000"/>
-              </w:rPr>
-            </w:pPr>
-            <w:r>
-              <w:rPr>
-                <w:rFonts w:ascii="Helvetica" w:hAnsi="Helvetica" w:eastAsia="Helvetica" w:cs="Helvetica"/>
-                <w:i w:val="false"/>
-                <w:b w:val="true"/>
-                <w:u w:val="none"/>
-                <w:sz w:val="24"/>
-                <w:szCs w:val="24"/>
-                <w:color w:val="000000"/>
-              </w:rPr>
-              <w:t xml:space="preserve">GFAP (ng/mL)</w:t>
+                <w:vertAlign w:val="superscript"/>
+                <w:sz w:val="24"/>
+                <w:szCs w:val="24"/>
+                <w:color w:val="000000"/>
+              </w:rPr>
+              <w:t xml:space="preserve">4</w:t>
             </w:r>
           </w:p>
         </w:tc>
@@ -4885,6 +4111,152 @@
                 <w:color w:val="000000"/>
               </w:rPr>
               <w:t xml:space="preserve">Wilcoxon rank sum test; Pearson's Chi-squared test</w:t>
+            </w:r>
+          </w:p>
+        </w:tc>
+      </w:tr>
+      <w:tr>
+        <w:trPr>
+          <w:trHeight w:val="360" w:hRule="auto"/>
+        </w:trPr>
+        footer 3
+        <w:tc>
+          <w:tcPr>
+            <w:gridSpan w:val="5"/>
+            <w:tcBorders>
+              <w:bottom w:val="none" w:sz="0" w:space="0" w:color="FFFFFF"/>
+              <w:top w:val="none" w:sz="0" w:space="0" w:color="FFFFFF"/>
+              <w:left w:val="none" w:sz="0" w:space="0" w:color="FFFFFF"/>
+              <w:right w:val="none" w:sz="0" w:space="0" w:color="FFFFFF"/>
+            </w:tcBorders>
+            <w:shd w:val="clear" w:color="auto" w:fill="FFFFFF"/>
+            <w:tcMar>
+              <w:top w:w="0" w:type="dxa"/>
+              <w:bottom w:w="0" w:type="dxa"/>
+              <w:left w:w="0" w:type="dxa"/>
+              <w:right w:w="0" w:type="dxa"/>
+            </w:tcMar>
+            <w:vAlign w:val="center"/>
+          </w:tcPr>
+          <w:p>
+            <w:pPr>
+              <w:pStyle w:val="Normal"/>
+              <w:jc w:val="left"/>
+              <w:pBdr>
+                <w:bottom w:val="none" w:sz="0" w:space="0" w:color="000000"/>
+                <w:top w:val="none" w:sz="0" w:space="0" w:color="000000"/>
+                <w:left w:val="none" w:sz="0" w:space="0" w:color="000000"/>
+                <w:right w:val="none" w:sz="0" w:space="0" w:color="000000"/>
+              </w:pBdr>
+              <w:spacing w:after="100" w:before="100" w:line="360"/>
+              <w:ind w:left="100" w:right="100" w:firstLine="0" w:firstLineChars="0"/>
+              <w:rPr>
+                <w:rFonts w:ascii="Helvetica" w:hAnsi="Helvetica" w:eastAsia="Helvetica" w:cs="Helvetica"/>
+                <w:i w:val="false"/>
+                <w:b w:val="false"/>
+                <w:u w:val="none"/>
+                <w:sz w:val="24"/>
+                <w:szCs w:val="24"/>
+                <w:color w:val="000000"/>
+              </w:rPr>
+            </w:pPr>
+            <w:r>
+              <w:rPr>
+                <w:rFonts w:ascii="Helvetica" w:hAnsi="Helvetica" w:eastAsia="Helvetica" w:cs="Helvetica"/>
+                <w:i w:val="false"/>
+                <w:b w:val="false"/>
+                <w:u w:val="none"/>
+                <w:vertAlign w:val="superscript"/>
+                <w:sz w:val="24"/>
+                <w:szCs w:val="24"/>
+                <w:color w:val="000000"/>
+              </w:rPr>
+              <w:t xml:space="preserve">3</w:t>
+            </w:r>
+            <w:r>
+              <w:rPr>
+                <w:rFonts w:ascii="Helvetica" w:hAnsi="Helvetica" w:eastAsia="Helvetica" w:cs="Helvetica"/>
+                <w:i w:val="false"/>
+                <w:b w:val="false"/>
+                <w:u w:val="none"/>
+                <w:sz w:val="24"/>
+                <w:szCs w:val="24"/>
+                <w:color w:val="000000"/>
+              </w:rPr>
+              <w:t xml:space="preserve">Lilly Clinical Diagnostics Laboratory conducted pTau217 testing using an automated electrochemiluminescent immunoassay (Tecan Fluent workstation for preparation, MSD Sector S Imager 600MM for detection)</w:t>
+            </w:r>
+          </w:p>
+        </w:tc>
+      </w:tr>
+      <w:tr>
+        <w:trPr>
+          <w:trHeight w:val="360" w:hRule="auto"/>
+        </w:trPr>
+        footer 4
+        <w:tc>
+          <w:tcPr>
+            <w:gridSpan w:val="5"/>
+            <w:tcBorders>
+              <w:bottom w:val="none" w:sz="0" w:space="0" w:color="FFFFFF"/>
+              <w:top w:val="none" w:sz="0" w:space="0" w:color="FFFFFF"/>
+              <w:left w:val="none" w:sz="0" w:space="0" w:color="FFFFFF"/>
+              <w:right w:val="none" w:sz="0" w:space="0" w:color="FFFFFF"/>
+            </w:tcBorders>
+            <w:shd w:val="clear" w:color="auto" w:fill="FFFFFF"/>
+            <w:tcMar>
+              <w:top w:w="0" w:type="dxa"/>
+              <w:bottom w:w="0" w:type="dxa"/>
+              <w:left w:w="0" w:type="dxa"/>
+              <w:right w:w="0" w:type="dxa"/>
+            </w:tcMar>
+            <w:vAlign w:val="center"/>
+          </w:tcPr>
+          <w:p>
+            <w:pPr>
+              <w:pStyle w:val="Normal"/>
+              <w:jc w:val="left"/>
+              <w:pBdr>
+                <w:bottom w:val="none" w:sz="0" w:space="0" w:color="000000"/>
+                <w:top w:val="none" w:sz="0" w:space="0" w:color="000000"/>
+                <w:left w:val="none" w:sz="0" w:space="0" w:color="000000"/>
+                <w:right w:val="none" w:sz="0" w:space="0" w:color="000000"/>
+              </w:pBdr>
+              <w:spacing w:after="100" w:before="100" w:line="360"/>
+              <w:ind w:left="100" w:right="100" w:firstLine="0" w:firstLineChars="0"/>
+              <w:rPr>
+                <w:rFonts w:ascii="Helvetica" w:hAnsi="Helvetica" w:eastAsia="Helvetica" w:cs="Helvetica"/>
+                <w:i w:val="false"/>
+                <w:b w:val="false"/>
+                <w:u w:val="none"/>
+                <w:sz w:val="24"/>
+                <w:szCs w:val="24"/>
+                <w:color w:val="000000"/>
+              </w:rPr>
+            </w:pPr>
+            <w:r>
+              <w:rPr>
+                <w:rFonts w:ascii="Helvetica" w:hAnsi="Helvetica" w:eastAsia="Helvetica" w:cs="Helvetica"/>
+                <w:i w:val="false"/>
+                <w:b w:val="false"/>
+                <w:u w:val="none"/>
+                <w:vertAlign w:val="superscript"/>
+                <w:sz w:val="24"/>
+                <w:szCs w:val="24"/>
+                <w:color w:val="000000"/>
+              </w:rPr>
+              <w:t xml:space="preserve">4</w:t>
+            </w:r>
+            <w:r>
+              <w:rPr>
+                <w:rFonts w:ascii="Helvetica" w:hAnsi="Helvetica" w:eastAsia="Helvetica" w:cs="Helvetica"/>
+                <w:i w:val="false"/>
+                <w:b w:val="false"/>
+                <w:u w:val="none"/>
+                <w:sz w:val="24"/>
+                <w:szCs w:val="24"/>
+                <w:color w:val="000000"/>
+              </w:rPr>
+              <w:t xml:space="preserve">Roche Diagnostics conducted testing of their Elecsys Robust Prototype Immunoassays.</w:t>
             </w:r>
           </w:p>
         </w:tc>

</xml_diff>

<commit_message>
Add match analysis for Males and Females
</commit_message>
<xml_diff>
--- a/figures/Cohort_Demographics.docx
+++ b/figures/Cohort_Demographics.docx
@@ -167,7 +167,7 @@
                 <w:szCs w:val="24"/>
                 <w:color w:val="000000"/>
               </w:rPr>
-              <w:t xml:space="preserve">N = 1,996</w:t>
+              <w:t xml:space="preserve">N = 1,995</w:t>
             </w:r>
             <w:r>
               <w:rPr>
@@ -245,7 +245,7 @@
                 <w:szCs w:val="24"/>
                 <w:color w:val="000000"/>
               </w:rPr>
-              <w:t xml:space="preserve">, N = 1206</w:t>
+              <w:t xml:space="preserve">, N = 1205</w:t>
             </w:r>
             <w:r>
               <w:rPr>
@@ -1056,7 +1056,7 @@
                 <w:szCs w:val="24"/>
                 <w:color w:val="000000"/>
               </w:rPr>
-              <w:t xml:space="preserve">1,182 (59.22%)</w:t>
+              <w:t xml:space="preserve">1,181 (59.20%)</w:t>
             </w:r>
           </w:p>
         </w:tc>
@@ -1109,7 +1109,7 @@
                 <w:szCs w:val="24"/>
                 <w:color w:val="000000"/>
               </w:rPr>
-              <w:t xml:space="preserve">717 (59.45%)</w:t>
+              <w:t xml:space="preserve">716 (59.42%)</w:t>
             </w:r>
           </w:p>
         </w:tc>
@@ -1327,7 +1327,7 @@
                 <w:szCs w:val="24"/>
                 <w:color w:val="000000"/>
               </w:rPr>
-              <w:t xml:space="preserve">814 (40.78%)</w:t>
+              <w:t xml:space="preserve">814 (40.80%)</w:t>
             </w:r>
           </w:p>
         </w:tc>
@@ -1380,7 +1380,7 @@
                 <w:szCs w:val="24"/>
                 <w:color w:val="000000"/>
               </w:rPr>
-              <w:t xml:space="preserve">489 (40.55%)</w:t>
+              <w:t xml:space="preserve">489 (40.58%)</w:t>
             </w:r>
           </w:p>
         </w:tc>
@@ -2140,7 +2140,7 @@
                 <w:szCs w:val="24"/>
                 <w:color w:val="000000"/>
               </w:rPr>
-              <w:t xml:space="preserve">1,219 (61.07%)</w:t>
+              <w:t xml:space="preserve">1,219 (61.10%)</w:t>
             </w:r>
           </w:p>
         </w:tc>
@@ -2193,7 +2193,7 @@
                 <w:szCs w:val="24"/>
                 <w:color w:val="000000"/>
               </w:rPr>
-              <w:t xml:space="preserve">913 (75.70%)</w:t>
+              <w:t xml:space="preserve">913 (75.77%)</w:t>
             </w:r>
           </w:p>
         </w:tc>
@@ -2411,7 +2411,7 @@
                 <w:szCs w:val="24"/>
                 <w:color w:val="000000"/>
               </w:rPr>
-              <w:t xml:space="preserve">777 (38.93%)</w:t>
+              <w:t xml:space="preserve">776 (38.90%)</w:t>
             </w:r>
           </w:p>
         </w:tc>
@@ -2464,7 +2464,7 @@
                 <w:szCs w:val="24"/>
                 <w:color w:val="000000"/>
               </w:rPr>
-              <w:t xml:space="preserve">293 (24.30%)</w:t>
+              <w:t xml:space="preserve">292 (24.23%)</w:t>
             </w:r>
           </w:p>
         </w:tc>
@@ -2682,7 +2682,7 @@
                 <w:szCs w:val="24"/>
                 <w:color w:val="000000"/>
               </w:rPr>
-              <w:t xml:space="preserve">981 (49.15%)</w:t>
+              <w:t xml:space="preserve">981 (49.17%)</w:t>
             </w:r>
           </w:p>
         </w:tc>
@@ -2735,7 +2735,7 @@
                 <w:szCs w:val="24"/>
                 <w:color w:val="000000"/>
               </w:rPr>
-              <w:t xml:space="preserve">243 (20.15%)</w:t>
+              <w:t xml:space="preserve">243 (20.17%)</w:t>
             </w:r>
           </w:p>
         </w:tc>
@@ -3237,7 +3237,7 @@
                 <w:szCs w:val="24"/>
                 <w:color w:val="000000"/>
               </w:rPr>
-              <w:t xml:space="preserve">1,637 (82.01%)</w:t>
+              <w:t xml:space="preserve">1,636 (82.01%)</w:t>
             </w:r>
           </w:p>
         </w:tc>
@@ -3290,7 +3290,7 @@
                 <w:szCs w:val="24"/>
                 <w:color w:val="000000"/>
               </w:rPr>
-              <w:t xml:space="preserve">1,186 (98.34%)</w:t>
+              <w:t xml:space="preserve">1,185 (98.34%)</w:t>
             </w:r>
           </w:p>
         </w:tc>
@@ -3521,7 +3521,7 @@
                 <w:szCs w:val="24"/>
                 <w:color w:val="000000"/>
               </w:rPr>
-              <w:t xml:space="preserve">3.25 (1.56)</w:t>
+              <w:t xml:space="preserve">3.26 (1.56)</w:t>
             </w:r>
           </w:p>
         </w:tc>

</xml_diff>